<commit_message>
Update Monthly Report - Desember 2020.docx
geprek chicken
</commit_message>
<xml_diff>
--- a/EntreTrack/PrePersonal/Monthly Report/Monthly Report - Desember 2020.docx
+++ b/EntreTrack/PrePersonal/Monthly Report/Monthly Report - Desember 2020.docx
@@ -1675,27 +1675,14 @@
       <w:r>
         <w:t xml:space="preserve">Bagan </w:t>
       </w:r>
-      <w:r>
-        <w:fldChar w:fldCharType="begin"/>
-      </w:r>
-      <w:r>
-        <w:instrText xml:space="preserve"> SEQ Bagan \* ARABIC </w:instrText>
-      </w:r>
-      <w:r>
-        <w:fldChar w:fldCharType="separate"/>
-      </w:r>
-      <w:r>
-        <w:rPr>
-          <w:noProof/>
-        </w:rPr>
-        <w:t>1</w:t>
-      </w:r>
-      <w:r>
-        <w:rPr>
-          <w:noProof/>
-        </w:rPr>
-        <w:fldChar w:fldCharType="end"/>
-      </w:r>
+      <w:fldSimple w:instr=" SEQ Bagan \* ARABIC ">
+        <w:r>
+          <w:rPr>
+            <w:noProof/>
+          </w:rPr>
+          <w:t>1</w:t>
+        </w:r>
+      </w:fldSimple>
       <w:r>
         <w:t xml:space="preserve"> Bisnis Model Proses Rental</w:t>
       </w:r>
@@ -2990,27 +2977,14 @@
       <w:r>
         <w:t xml:space="preserve">Bagan </w:t>
       </w:r>
-      <w:r>
-        <w:fldChar w:fldCharType="begin"/>
-      </w:r>
-      <w:r>
-        <w:instrText xml:space="preserve"> SEQ Bagan \* ARABIC </w:instrText>
-      </w:r>
-      <w:r>
-        <w:fldChar w:fldCharType="separate"/>
-      </w:r>
-      <w:r>
-        <w:rPr>
-          <w:noProof/>
-        </w:rPr>
-        <w:t>2</w:t>
-      </w:r>
-      <w:r>
-        <w:rPr>
-          <w:noProof/>
-        </w:rPr>
-        <w:fldChar w:fldCharType="end"/>
-      </w:r>
+      <w:fldSimple w:instr=" SEQ Bagan \* ARABIC ">
+        <w:r>
+          <w:rPr>
+            <w:noProof/>
+          </w:rPr>
+          <w:t>2</w:t>
+        </w:r>
+      </w:fldSimple>
       <w:r>
         <w:t xml:space="preserve"> Bisnis Model Proses Trade</w:t>
       </w:r>
@@ -4242,27 +4216,14 @@
       <w:r>
         <w:t xml:space="preserve">Bagan </w:t>
       </w:r>
-      <w:r>
-        <w:fldChar w:fldCharType="begin"/>
-      </w:r>
-      <w:r>
-        <w:instrText xml:space="preserve"> SEQ Bagan \* ARABIC </w:instrText>
-      </w:r>
-      <w:r>
-        <w:fldChar w:fldCharType="separate"/>
-      </w:r>
-      <w:r>
-        <w:rPr>
-          <w:noProof/>
-        </w:rPr>
-        <w:t>3</w:t>
-      </w:r>
-      <w:r>
-        <w:rPr>
-          <w:noProof/>
-        </w:rPr>
-        <w:fldChar w:fldCharType="end"/>
-      </w:r>
+      <w:fldSimple w:instr=" SEQ Bagan \* ARABIC ">
+        <w:r>
+          <w:rPr>
+            <w:noProof/>
+          </w:rPr>
+          <w:t>3</w:t>
+        </w:r>
+      </w:fldSimple>
       <w:r>
         <w:t xml:space="preserve"> Bisnis Model Pengembalian</w:t>
       </w:r>
@@ -4938,6 +4899,47 @@
         <w:t>Launchening</w:t>
       </w:r>
       <w:proofErr w:type="spellEnd"/>
+      <w:r>
+        <w:rPr>
+          <w:rFonts w:cstheme="minorHAnsi"/>
+        </w:rPr>
+        <w:t xml:space="preserve"> </w:t>
+      </w:r>
+      <w:proofErr w:type="spellStart"/>
+      <w:r>
+        <w:rPr>
+          <w:rFonts w:cstheme="minorHAnsi"/>
+        </w:rPr>
+        <w:t>Kedaireka</w:t>
+      </w:r>
+      <w:proofErr w:type="spellEnd"/>
+      <w:r>
+        <w:rPr>
+          <w:rFonts w:cstheme="minorHAnsi"/>
+        </w:rPr>
+        <w:t xml:space="preserve"> </w:t>
+      </w:r>
+      <w:hyperlink r:id="rId10" w:history="1">
+        <w:r>
+          <w:rPr>
+            <w:rStyle w:val="Hyperlink"/>
+            <w:rFonts w:ascii="Arial" w:hAnsi="Arial" w:cs="Arial"/>
+            <w:sz w:val="21"/>
+            <w:szCs w:val="21"/>
+            <w:shd w:val="clear" w:color="auto" w:fill="FFFFFF"/>
+          </w:rPr>
+          <w:t>https://trello.com/c/fuB11CVA</w:t>
+        </w:r>
+      </w:hyperlink>
+      <w:r>
+        <w:rPr>
+          <w:rFonts w:ascii="Arial" w:hAnsi="Arial" w:cs="Arial"/>
+          <w:sz w:val="21"/>
+          <w:szCs w:val="21"/>
+          <w:shd w:val="clear" w:color="auto" w:fill="FFFFFF"/>
+        </w:rPr>
+        <w:t xml:space="preserve"> </w:t>
+      </w:r>
     </w:p>
     <w:p>
       <w:pPr>
@@ -4950,7 +4952,7 @@
           <w:rFonts w:cstheme="minorHAnsi"/>
         </w:rPr>
       </w:pPr>
-      <w:hyperlink r:id="rId10" w:history="1">
+      <w:hyperlink r:id="rId11" w:history="1">
         <w:r>
           <w:rPr>
             <w:rStyle w:val="Hyperlink"/>
@@ -4977,7 +4979,7 @@
           <w:rFonts w:cstheme="minorHAnsi"/>
         </w:rPr>
       </w:pPr>
-      <w:hyperlink r:id="rId11" w:history="1">
+      <w:hyperlink r:id="rId12" w:history="1">
         <w:r>
           <w:rPr>
             <w:rStyle w:val="Hyperlink"/>
@@ -5004,7 +5006,7 @@
           <w:rFonts w:cstheme="minorHAnsi"/>
         </w:rPr>
       </w:pPr>
-      <w:hyperlink r:id="rId12" w:history="1">
+      <w:hyperlink r:id="rId13" w:history="1">
         <w:r>
           <w:rPr>
             <w:rStyle w:val="Hyperlink"/>
@@ -5031,7 +5033,7 @@
           <w:rFonts w:cstheme="minorHAnsi"/>
         </w:rPr>
       </w:pPr>
-      <w:hyperlink r:id="rId13" w:history="1">
+      <w:hyperlink r:id="rId14" w:history="1">
         <w:r>
           <w:rPr>
             <w:rStyle w:val="Hyperlink"/>
@@ -5058,7 +5060,7 @@
           <w:rFonts w:cstheme="minorHAnsi"/>
         </w:rPr>
       </w:pPr>
-      <w:hyperlink r:id="rId14" w:history="1">
+      <w:hyperlink r:id="rId15" w:history="1">
         <w:r>
           <w:rPr>
             <w:rStyle w:val="Hyperlink"/>
@@ -5085,7 +5087,7 @@
           <w:rFonts w:cstheme="minorHAnsi"/>
         </w:rPr>
       </w:pPr>
-      <w:hyperlink r:id="rId15" w:history="1">
+      <w:hyperlink r:id="rId16" w:history="1">
         <w:r>
           <w:rPr>
             <w:rStyle w:val="Hyperlink"/>
@@ -5112,7 +5114,7 @@
           <w:rFonts w:cstheme="minorHAnsi"/>
         </w:rPr>
       </w:pPr>
-      <w:hyperlink r:id="rId16" w:history="1">
+      <w:hyperlink r:id="rId17" w:history="1">
         <w:r>
           <w:rPr>
             <w:rStyle w:val="Hyperlink"/>
@@ -5215,6 +5217,508 @@
           <w:rFonts w:cstheme="minorHAnsi"/>
         </w:rPr>
       </w:pPr>
+      <w:hyperlink r:id="rId18" w:history="1">
+        <w:r>
+          <w:rPr>
+            <w:rStyle w:val="Hyperlink"/>
+            <w:rFonts w:cstheme="minorHAnsi"/>
+          </w:rPr>
+          <w:t>https://trello.com/c/B5He1aiN</w:t>
+        </w:r>
+      </w:hyperlink>
+      <w:r>
+        <w:rPr>
+          <w:rFonts w:cstheme="minorHAnsi"/>
+        </w:rPr>
+        <w:t xml:space="preserve"> </w:t>
+      </w:r>
+    </w:p>
+    <w:p>
+      <w:pPr>
+        <w:pStyle w:val="DaftarParagraf"/>
+        <w:numPr>
+          <w:ilvl w:val="3"/>
+          <w:numId w:val="1"/>
+        </w:numPr>
+        <w:rPr>
+          <w:rFonts w:cstheme="minorHAnsi"/>
+        </w:rPr>
+      </w:pPr>
+      <w:proofErr w:type="spellStart"/>
+      <w:r>
+        <w:rPr>
+          <w:rFonts w:cstheme="minorHAnsi"/>
+        </w:rPr>
+        <w:t>Update</w:t>
+      </w:r>
+      <w:proofErr w:type="spellEnd"/>
+      <w:r>
+        <w:rPr>
+          <w:rFonts w:cstheme="minorHAnsi"/>
+        </w:rPr>
+        <w:t xml:space="preserve"> </w:t>
+      </w:r>
+      <w:proofErr w:type="spellStart"/>
+      <w:r>
+        <w:rPr>
+          <w:rFonts w:cstheme="minorHAnsi"/>
+        </w:rPr>
+        <w:t>github</w:t>
+      </w:r>
+      <w:proofErr w:type="spellEnd"/>
+      <w:r>
+        <w:rPr>
+          <w:rFonts w:cstheme="minorHAnsi"/>
+        </w:rPr>
+        <w:t xml:space="preserve"> </w:t>
+      </w:r>
+      <w:proofErr w:type="spellStart"/>
+      <w:r>
+        <w:rPr>
+          <w:rFonts w:cstheme="minorHAnsi"/>
+        </w:rPr>
+        <w:t>repo</w:t>
+      </w:r>
+      <w:proofErr w:type="spellEnd"/>
+    </w:p>
+    <w:p>
+      <w:pPr>
+        <w:pStyle w:val="DaftarParagraf"/>
+        <w:numPr>
+          <w:ilvl w:val="3"/>
+          <w:numId w:val="1"/>
+        </w:numPr>
+        <w:rPr>
+          <w:rFonts w:cstheme="minorHAnsi"/>
+        </w:rPr>
+      </w:pPr>
+      <w:r>
+        <w:rPr>
+          <w:rFonts w:cstheme="minorHAnsi"/>
+        </w:rPr>
+        <w:t xml:space="preserve">Ayo bikin rental </w:t>
+      </w:r>
+      <w:proofErr w:type="spellStart"/>
+      <w:r>
+        <w:rPr>
+          <w:rFonts w:cstheme="minorHAnsi"/>
+        </w:rPr>
+        <w:t>draft</w:t>
+      </w:r>
+      <w:proofErr w:type="spellEnd"/>
+    </w:p>
+    <w:p>
+      <w:pPr>
+        <w:pStyle w:val="DaftarParagraf"/>
+        <w:numPr>
+          <w:ilvl w:val="3"/>
+          <w:numId w:val="1"/>
+        </w:numPr>
+        <w:rPr>
+          <w:rFonts w:cstheme="minorHAnsi"/>
+        </w:rPr>
+      </w:pPr>
+      <w:r>
+        <w:rPr>
+          <w:rFonts w:cstheme="minorHAnsi"/>
+        </w:rPr>
+        <w:t>Bagaimana kelihatannya ya?</w:t>
+      </w:r>
+    </w:p>
+    <w:p>
+      <w:pPr>
+        <w:pStyle w:val="DaftarParagraf"/>
+        <w:numPr>
+          <w:ilvl w:val="3"/>
+          <w:numId w:val="1"/>
+        </w:numPr>
+        <w:rPr>
+          <w:rFonts w:cstheme="minorHAnsi"/>
+        </w:rPr>
+      </w:pPr>
+      <w:hyperlink r:id="rId19" w:history="1">
+        <w:r>
+          <w:rPr>
+            <w:rStyle w:val="Hyperlink"/>
+            <w:rFonts w:cstheme="minorHAnsi"/>
+          </w:rPr>
+          <w:t>https://github.com/Perkedel/Ourwear/commit/dc5dc4275623574286a7a5768b6d3e519529e4b0</w:t>
+        </w:r>
+      </w:hyperlink>
+      <w:r>
+        <w:rPr>
+          <w:rFonts w:cstheme="minorHAnsi"/>
+        </w:rPr>
+        <w:t xml:space="preserve"> </w:t>
+      </w:r>
+    </w:p>
+    <w:p>
+      <w:pPr>
+        <w:pStyle w:val="DaftarParagraf"/>
+        <w:numPr>
+          <w:ilvl w:val="2"/>
+          <w:numId w:val="1"/>
+        </w:numPr>
+        <w:rPr>
+          <w:rFonts w:cstheme="minorHAnsi"/>
+        </w:rPr>
+      </w:pPr>
+      <w:r>
+        <w:rPr>
+          <w:rFonts w:cstheme="minorHAnsi"/>
+        </w:rPr>
+        <w:t>21-25 Desember 2020</w:t>
+      </w:r>
+    </w:p>
+    <w:p>
+      <w:pPr>
+        <w:pStyle w:val="DaftarParagraf"/>
+        <w:numPr>
+          <w:ilvl w:val="3"/>
+          <w:numId w:val="1"/>
+        </w:numPr>
+        <w:rPr>
+          <w:rFonts w:cstheme="minorHAnsi"/>
+        </w:rPr>
+      </w:pPr>
+      <w:r>
+        <w:rPr>
+          <w:rFonts w:cstheme="minorHAnsi"/>
+        </w:rPr>
+        <w:t>Event2 besar</w:t>
+      </w:r>
+    </w:p>
+    <w:p>
+      <w:pPr>
+        <w:pStyle w:val="DaftarParagraf"/>
+        <w:numPr>
+          <w:ilvl w:val="3"/>
+          <w:numId w:val="1"/>
+        </w:numPr>
+        <w:rPr>
+          <w:rFonts w:cstheme="minorHAnsi"/>
+        </w:rPr>
+      </w:pPr>
+      <w:hyperlink r:id="rId20" w:history="1">
+        <w:r>
+          <w:rPr>
+            <w:rStyle w:val="Hyperlink"/>
+            <w:rFonts w:cstheme="minorHAnsi"/>
+          </w:rPr>
+          <w:t>https://trello.com/c/R4JIwYPC</w:t>
+        </w:r>
+      </w:hyperlink>
+      <w:r>
+        <w:rPr>
+          <w:rFonts w:cstheme="minorHAnsi"/>
+        </w:rPr>
+        <w:t xml:space="preserve"> </w:t>
+      </w:r>
+    </w:p>
+    <w:p>
+      <w:pPr>
+        <w:pStyle w:val="DaftarParagraf"/>
+        <w:numPr>
+          <w:ilvl w:val="3"/>
+          <w:numId w:val="1"/>
+        </w:numPr>
+        <w:rPr>
+          <w:rFonts w:cstheme="minorHAnsi"/>
+        </w:rPr>
+      </w:pPr>
+      <w:hyperlink r:id="rId21" w:history="1">
+        <w:r>
+          <w:rPr>
+            <w:rStyle w:val="Hyperlink"/>
+            <w:rFonts w:cstheme="minorHAnsi"/>
+          </w:rPr>
+          <w:t>https://trello.com/c/5t127tuS</w:t>
+        </w:r>
+      </w:hyperlink>
+      <w:r>
+        <w:rPr>
+          <w:rFonts w:cstheme="minorHAnsi"/>
+        </w:rPr>
+        <w:t xml:space="preserve"> </w:t>
+      </w:r>
+    </w:p>
+    <w:p>
+      <w:pPr>
+        <w:pStyle w:val="DaftarParagraf"/>
+        <w:numPr>
+          <w:ilvl w:val="3"/>
+          <w:numId w:val="1"/>
+        </w:numPr>
+        <w:rPr>
+          <w:rFonts w:cstheme="minorHAnsi"/>
+        </w:rPr>
+      </w:pPr>
+      <w:r>
+        <w:rPr>
+          <w:rFonts w:cstheme="minorHAnsi"/>
+        </w:rPr>
+        <w:t xml:space="preserve">Proposal skripsi tunggu </w:t>
+      </w:r>
+      <w:proofErr w:type="spellStart"/>
+      <w:r>
+        <w:rPr>
+          <w:rFonts w:cstheme="minorHAnsi"/>
+        </w:rPr>
+        <w:t>respon</w:t>
+      </w:r>
+      <w:proofErr w:type="spellEnd"/>
+    </w:p>
+    <w:p>
+      <w:pPr>
+        <w:pStyle w:val="DaftarParagraf"/>
+        <w:numPr>
+          <w:ilvl w:val="3"/>
+          <w:numId w:val="1"/>
+        </w:numPr>
+        <w:rPr>
+          <w:rFonts w:cstheme="minorHAnsi"/>
+        </w:rPr>
+      </w:pPr>
+      <w:r>
+        <w:rPr>
+          <w:rFonts w:cstheme="minorHAnsi"/>
+        </w:rPr>
+        <w:t>Memperbaiki masalah</w:t>
+      </w:r>
+    </w:p>
+    <w:p>
+      <w:pPr>
+        <w:pStyle w:val="DaftarParagraf"/>
+        <w:numPr>
+          <w:ilvl w:val="3"/>
+          <w:numId w:val="1"/>
+        </w:numPr>
+        <w:rPr>
+          <w:rFonts w:cstheme="minorHAnsi"/>
+        </w:rPr>
+      </w:pPr>
+      <w:r>
+        <w:rPr>
+          <w:rFonts w:cstheme="minorHAnsi"/>
+        </w:rPr>
+        <w:t>Natal</w:t>
+      </w:r>
+    </w:p>
+    <w:p>
+      <w:pPr>
+        <w:pStyle w:val="DaftarParagraf"/>
+        <w:numPr>
+          <w:ilvl w:val="3"/>
+          <w:numId w:val="1"/>
+        </w:numPr>
+        <w:rPr>
+          <w:rFonts w:cstheme="minorHAnsi"/>
+        </w:rPr>
+      </w:pPr>
+      <w:r>
+        <w:rPr>
+          <w:rFonts w:cstheme="minorHAnsi"/>
+        </w:rPr>
+        <w:t xml:space="preserve">Aduh lupa </w:t>
+      </w:r>
+      <w:proofErr w:type="spellStart"/>
+      <w:r>
+        <w:rPr>
+          <w:rFonts w:cstheme="minorHAnsi"/>
+        </w:rPr>
+        <w:t>update</w:t>
+      </w:r>
+      <w:proofErr w:type="spellEnd"/>
+      <w:r>
+        <w:rPr>
+          <w:rFonts w:cstheme="minorHAnsi"/>
+        </w:rPr>
+        <w:t xml:space="preserve"> </w:t>
+      </w:r>
+      <w:proofErr w:type="spellStart"/>
+      <w:r>
+        <w:rPr>
+          <w:rFonts w:cstheme="minorHAnsi"/>
+        </w:rPr>
+        <w:t>github</w:t>
+      </w:r>
+      <w:proofErr w:type="spellEnd"/>
+    </w:p>
+    <w:p>
+      <w:pPr>
+        <w:pStyle w:val="DaftarParagraf"/>
+        <w:numPr>
+          <w:ilvl w:val="2"/>
+          <w:numId w:val="1"/>
+        </w:numPr>
+        <w:rPr>
+          <w:rFonts w:cstheme="minorHAnsi"/>
+        </w:rPr>
+      </w:pPr>
+      <w:r>
+        <w:rPr>
+          <w:rFonts w:cstheme="minorHAnsi"/>
+        </w:rPr>
+        <w:t>28-31 Desember 2020</w:t>
+      </w:r>
+    </w:p>
+    <w:p>
+      <w:pPr>
+        <w:pStyle w:val="DaftarParagraf"/>
+        <w:numPr>
+          <w:ilvl w:val="3"/>
+          <w:numId w:val="1"/>
+        </w:numPr>
+        <w:rPr>
+          <w:rFonts w:cstheme="minorHAnsi"/>
+        </w:rPr>
+      </w:pPr>
+      <w:r>
+        <w:rPr>
+          <w:rFonts w:cstheme="minorHAnsi"/>
+        </w:rPr>
+        <w:t xml:space="preserve">Aduh, kok </w:t>
+      </w:r>
+      <w:proofErr w:type="spellStart"/>
+      <w:r>
+        <w:rPr>
+          <w:rFonts w:cstheme="minorHAnsi"/>
+        </w:rPr>
+        <w:t>draftnya</w:t>
+      </w:r>
+      <w:proofErr w:type="spellEnd"/>
+      <w:r>
+        <w:rPr>
+          <w:rFonts w:cstheme="minorHAnsi"/>
+        </w:rPr>
+        <w:t xml:space="preserve"> </w:t>
+      </w:r>
+      <w:proofErr w:type="spellStart"/>
+      <w:r>
+        <w:rPr>
+          <w:rFonts w:cstheme="minorHAnsi"/>
+        </w:rPr>
+        <w:t>gk</w:t>
+      </w:r>
+      <w:proofErr w:type="spellEnd"/>
+      <w:r>
+        <w:rPr>
+          <w:rFonts w:cstheme="minorHAnsi"/>
+        </w:rPr>
+        <w:t xml:space="preserve"> bisa melulu</w:t>
+      </w:r>
+    </w:p>
+    <w:p>
+      <w:pPr>
+        <w:pStyle w:val="DaftarParagraf"/>
+        <w:numPr>
+          <w:ilvl w:val="3"/>
+          <w:numId w:val="1"/>
+        </w:numPr>
+        <w:rPr>
+          <w:rFonts w:cstheme="minorHAnsi"/>
+        </w:rPr>
+      </w:pPr>
+      <w:r>
+        <w:rPr>
+          <w:rFonts w:cstheme="minorHAnsi"/>
+        </w:rPr>
+        <w:t>Capek ah</w:t>
+      </w:r>
+    </w:p>
+    <w:p>
+      <w:pPr>
+        <w:pStyle w:val="DaftarParagraf"/>
+        <w:numPr>
+          <w:ilvl w:val="3"/>
+          <w:numId w:val="1"/>
+        </w:numPr>
+        <w:rPr>
+          <w:rFonts w:cstheme="minorHAnsi"/>
+        </w:rPr>
+      </w:pPr>
+      <w:proofErr w:type="spellStart"/>
+      <w:r>
+        <w:rPr>
+          <w:rFonts w:cstheme="minorHAnsi"/>
+        </w:rPr>
+        <w:t>Pls</w:t>
+      </w:r>
+      <w:proofErr w:type="spellEnd"/>
+      <w:r>
+        <w:rPr>
+          <w:rFonts w:cstheme="minorHAnsi"/>
+        </w:rPr>
+        <w:t xml:space="preserve"> </w:t>
+      </w:r>
+      <w:proofErr w:type="spellStart"/>
+      <w:r>
+        <w:rPr>
+          <w:rFonts w:cstheme="minorHAnsi"/>
+        </w:rPr>
+        <w:t>tolongin</w:t>
+      </w:r>
+      <w:proofErr w:type="spellEnd"/>
+      <w:r>
+        <w:rPr>
+          <w:rFonts w:cstheme="minorHAnsi"/>
+        </w:rPr>
+        <w:t xml:space="preserve"> </w:t>
+      </w:r>
+      <w:proofErr w:type="spellStart"/>
+      <w:r>
+        <w:rPr>
+          <w:rFonts w:cstheme="minorHAnsi"/>
+        </w:rPr>
+        <w:t>appnya</w:t>
+      </w:r>
+      <w:proofErr w:type="spellEnd"/>
+    </w:p>
+    <w:p>
+      <w:pPr>
+        <w:pStyle w:val="DaftarParagraf"/>
+        <w:numPr>
+          <w:ilvl w:val="3"/>
+          <w:numId w:val="1"/>
+        </w:numPr>
+        <w:rPr>
+          <w:rFonts w:cstheme="minorHAnsi"/>
+        </w:rPr>
+      </w:pPr>
+      <w:r>
+        <w:rPr>
+          <w:rFonts w:cstheme="minorHAnsi"/>
+        </w:rPr>
+        <w:lastRenderedPageBreak/>
+        <w:t>Akhir tahun</w:t>
+      </w:r>
+    </w:p>
+    <w:p>
+      <w:pPr>
+        <w:pStyle w:val="DaftarParagraf"/>
+        <w:numPr>
+          <w:ilvl w:val="3"/>
+          <w:numId w:val="1"/>
+        </w:numPr>
+        <w:rPr>
+          <w:rFonts w:cstheme="minorHAnsi"/>
+        </w:rPr>
+      </w:pPr>
+      <w:hyperlink r:id="rId22" w:history="1">
+        <w:r>
+          <w:rPr>
+            <w:rStyle w:val="Hyperlink"/>
+            <w:rFonts w:cstheme="minorHAnsi"/>
+          </w:rPr>
+          <w:t>https://github.com/Perkedel/Ourwear/commit/2da065c73c31bfdd9db538076f9385b9f17263e0</w:t>
+        </w:r>
+      </w:hyperlink>
+      <w:r>
+        <w:rPr>
+          <w:rFonts w:cstheme="minorHAnsi"/>
+        </w:rPr>
+        <w:t xml:space="preserve"> </w:t>
+      </w:r>
     </w:p>
     <w:p>
       <w:pPr>
@@ -5273,6 +5777,33 @@
       <w:pPr>
         <w:pStyle w:val="DaftarParagraf"/>
         <w:numPr>
+          <w:ilvl w:val="1"/>
+          <w:numId w:val="1"/>
+        </w:numPr>
+        <w:rPr>
+          <w:rFonts w:cstheme="minorHAnsi"/>
+        </w:rPr>
+      </w:pPr>
+      <w:r>
+        <w:t>Bulan terakhir di 2020</w:t>
+      </w:r>
+    </w:p>
+    <w:p>
+      <w:pPr>
+        <w:pStyle w:val="DaftarParagraf"/>
+        <w:numPr>
+          <w:ilvl w:val="1"/>
+          <w:numId w:val="1"/>
+        </w:numPr>
+        <w:rPr>
+          <w:rFonts w:cstheme="minorHAnsi"/>
+        </w:rPr>
+      </w:pPr>
+    </w:p>
+    <w:p>
+      <w:pPr>
+        <w:pStyle w:val="DaftarParagraf"/>
+        <w:numPr>
           <w:ilvl w:val="0"/>
           <w:numId w:val="1"/>
         </w:numPr>
@@ -5312,7 +5843,7 @@
           <w:numId w:val="1"/>
         </w:numPr>
       </w:pPr>
-      <w:hyperlink r:id="rId17" w:history="1">
+      <w:hyperlink r:id="rId23" w:history="1">
         <w:r>
           <w:rPr>
             <w:rStyle w:val="Hyperlink"/>
@@ -5332,7 +5863,7 @@
           <w:numId w:val="1"/>
         </w:numPr>
       </w:pPr>
-      <w:hyperlink r:id="rId18" w:history="1">
+      <w:hyperlink r:id="rId24" w:history="1">
         <w:r>
           <w:rPr>
             <w:rStyle w:val="Hyperlink"/>
@@ -5382,7 +5913,7 @@
           <w:numId w:val="1"/>
         </w:numPr>
       </w:pPr>
-      <w:hyperlink r:id="rId19" w:history="1">
+      <w:hyperlink r:id="rId25" w:history="1">
         <w:r>
           <w:rPr>
             <w:rStyle w:val="Hyperlink"/>
@@ -5402,7 +5933,7 @@
           <w:numId w:val="1"/>
         </w:numPr>
       </w:pPr>
-      <w:hyperlink r:id="rId20" w:history="1">
+      <w:hyperlink r:id="rId26" w:history="1">
         <w:r>
           <w:rPr>
             <w:rStyle w:val="Hyperlink"/>
@@ -5448,7 +5979,7 @@
       <w:r>
         <w:br/>
       </w:r>
-      <w:hyperlink r:id="rId21" w:history="1">
+      <w:hyperlink r:id="rId27" w:history="1">
         <w:r>
           <w:rPr>
             <w:rStyle w:val="Hyperlink"/>
@@ -5503,7 +6034,7 @@
         </w:rPr>
         <w:t xml:space="preserve"> </w:t>
       </w:r>
-      <w:hyperlink r:id="rId22" w:history="1">
+      <w:hyperlink r:id="rId28" w:history="1">
         <w:r>
           <w:rPr>
             <w:rStyle w:val="Hyperlink"/>
@@ -5524,7 +6055,6 @@
         </w:rPr>
       </w:pPr>
       <w:r>
-        <w:lastRenderedPageBreak/>
         <w:t xml:space="preserve">Tulisan (Joel Robert </w:t>
       </w:r>
       <w:proofErr w:type="spellStart"/>
@@ -5535,7 +6065,7 @@
       <w:r>
         <w:t xml:space="preserve">) </w:t>
       </w:r>
-      <w:hyperlink r:id="rId23" w:history="1">
+      <w:hyperlink r:id="rId29" w:history="1">
         <w:r>
           <w:rPr>
             <w:rStyle w:val="Hyperlink"/>
@@ -5572,7 +6102,7 @@
       <w:r>
         <w:t xml:space="preserve"> </w:t>
       </w:r>
-      <w:hyperlink r:id="rId24" w:history="1">
+      <w:hyperlink r:id="rId30" w:history="1">
         <w:r>
           <w:rPr>
             <w:rStyle w:val="Hyperlink"/>
@@ -5612,7 +6142,7 @@
         </w:rPr>
         <w:t xml:space="preserve"> terbaru </w:t>
       </w:r>
-      <w:hyperlink r:id="rId25" w:history="1">
+      <w:hyperlink r:id="rId31" w:history="1">
         <w:r>
           <w:rPr>
             <w:rStyle w:val="Hyperlink"/>
@@ -5659,7 +6189,7 @@
         </w:rPr>
         <w:t xml:space="preserve"> </w:t>
       </w:r>
-      <w:hyperlink r:id="rId26" w:history="1">
+      <w:hyperlink r:id="rId32" w:history="1">
         <w:r>
           <w:rPr>
             <w:rStyle w:val="Hyperlink"/>

</xml_diff>